<commit_message>
near-complete 2 out of 3/4? func prototypes
</commit_message>
<xml_diff>
--- a/Documents for report/Func_prototyping/Functional prototype ARObjects - ethanDraft.docx
+++ b/Documents for report/Func_prototyping/Functional prototype ARObjects - ethanDraft.docx
@@ -36,11 +36,13 @@
       <w:pPr>
         <w:rPr>
           <w:b/>
-        </w:rPr>
-      </w:pPr>
-      <w:r>
-        <w:rPr>
-          <w:b/>
+          <w:u w:val="single"/>
+        </w:rPr>
+      </w:pPr>
+      <w:r>
+        <w:rPr>
+          <w:b/>
+          <w:u w:val="single"/>
         </w:rPr>
         <w:t>Initial prototype</w:t>
       </w:r>
@@ -305,59 +307,333 @@
       <w:pPr>
         <w:rPr>
           <w:rFonts w:cstheme="minorHAnsi"/>
+        </w:rPr>
+      </w:pPr>
+      <w:r>
+        <w:rPr>
+          <w:rFonts w:cstheme="minorHAnsi"/>
+        </w:rPr>
+        <w:t xml:space="preserve">As displayed in the images below, the close up functionality is great, even when dealing with inconsistent lighting. However as soon as the range is increased and natural angle altered, it quickly becomes </w:t>
+      </w:r>
+      <w:r>
+        <w:rPr>
+          <w:rFonts w:cstheme="minorHAnsi"/>
+        </w:rPr>
+        <w:t>incapable of consistently tracking the markers.</w:t>
+      </w:r>
+    </w:p>
+    <w:p>
+      <w:pPr>
+        <w:rPr>
+          <w:rFonts w:cstheme="minorHAnsi"/>
           <w:color w:val="FF0000"/>
         </w:rPr>
       </w:pPr>
-    </w:p>
-    <w:p>
-      <w:pPr>
-        <w:rPr>
-          <w:rFonts w:cstheme="minorHAnsi"/>
-          <w:color w:val="FF0000"/>
-        </w:rPr>
-      </w:pPr>
-      <w:r>
-        <w:rPr>
-          <w:rFonts w:cstheme="minorHAnsi"/>
-          <w:color w:val="FF0000"/>
-        </w:rPr>
-        <w:t>ADD PICTURE OF WORKING PROTOYPE (AND ALSO PIC OF TOO FAR OUT OF RANGE TO SHOW DOWNSIDES).</w:t>
-      </w:r>
-    </w:p>
-    <w:p>
-      <w:pPr>
-        <w:rPr>
-          <w:rFonts w:cstheme="minorHAnsi"/>
-          <w:color w:val="FF0000"/>
-        </w:rPr>
-      </w:pPr>
-      <w:r>
-        <w:rPr>
-          <w:rFonts w:cstheme="minorHAnsi"/>
-          <w:color w:val="FF0000"/>
-        </w:rPr>
-        <w:t xml:space="preserve">Talk about what I learned about </w:t>
-      </w:r>
-      <w:r>
-        <w:rPr>
-          <w:rFonts w:cstheme="minorHAnsi"/>
-          <w:color w:val="FF0000"/>
-        </w:rPr>
-        <w:t>methods;</w:t>
-      </w:r>
-      <w:r>
-        <w:rPr>
-          <w:rFonts w:cstheme="minorHAnsi"/>
-          <w:color w:val="FF0000"/>
-        </w:rPr>
-        <w:t xml:space="preserve"> sa</w:t>
-      </w:r>
-      <w:r>
-        <w:rPr>
-          <w:rFonts w:cstheme="minorHAnsi"/>
-          <w:color w:val="FF0000"/>
-        </w:rPr>
-        <w:t>y we want to go for marker less probably?</w:t>
+      <w:r>
+        <w:rPr>
+          <w:rFonts w:cstheme="minorHAnsi"/>
+          <w:b/>
+          <w:noProof/>
+          <w:u w:val="single"/>
+          <w:lang w:eastAsia="en-GB"/>
+        </w:rPr>
+        <w:drawing>
+          <wp:anchor distT="0" distB="0" distL="114300" distR="114300" simplePos="0" relativeHeight="251661312" behindDoc="1" locked="0" layoutInCell="1" allowOverlap="1" wp14:anchorId="3D9670AA" wp14:editId="4F6CFDC0">
+            <wp:simplePos x="0" y="0"/>
+            <wp:positionH relativeFrom="column">
+              <wp:posOffset>3006090</wp:posOffset>
+            </wp:positionH>
+            <wp:positionV relativeFrom="paragraph">
+              <wp:posOffset>125095</wp:posOffset>
+            </wp:positionV>
+            <wp:extent cx="2574925" cy="1410970"/>
+            <wp:effectExtent l="0" t="0" r="0" b="0"/>
+            <wp:wrapNone/>
+            <wp:docPr id="4" name="Picture 4"/>
+            <wp:cNvGraphicFramePr>
+              <a:graphicFrameLocks xmlns:a="http://schemas.openxmlformats.org/drawingml/2006/main" noChangeAspect="1"/>
+            </wp:cNvGraphicFramePr>
+            <a:graphic xmlns:a="http://schemas.openxmlformats.org/drawingml/2006/main">
+              <a:graphicData uri="http://schemas.openxmlformats.org/drawingml/2006/picture">
+                <pic:pic xmlns:pic="http://schemas.openxmlformats.org/drawingml/2006/picture">
+                  <pic:nvPicPr>
+                    <pic:cNvPr id="0" name="Picture 2"/>
+                    <pic:cNvPicPr>
+                      <a:picLocks noChangeAspect="1" noChangeArrowheads="1"/>
+                    </pic:cNvPicPr>
+                  </pic:nvPicPr>
+                  <pic:blipFill>
+                    <a:blip r:embed="rId7" cstate="print">
+                      <a:extLst>
+                        <a:ext uri="{28A0092B-C50C-407E-A947-70E740481C1C}">
+                          <a14:useLocalDpi xmlns:a14="http://schemas.microsoft.com/office/drawing/2010/main" val="0"/>
+                        </a:ext>
+                      </a:extLst>
+                    </a:blip>
+                    <a:srcRect/>
+                    <a:stretch>
+                      <a:fillRect/>
+                    </a:stretch>
+                  </pic:blipFill>
+                  <pic:spPr bwMode="auto">
+                    <a:xfrm>
+                      <a:off x="0" y="0"/>
+                      <a:ext cx="2574925" cy="1410970"/>
+                    </a:xfrm>
+                    <a:prstGeom prst="rect">
+                      <a:avLst/>
+                    </a:prstGeom>
+                    <a:noFill/>
+                    <a:ln>
+                      <a:noFill/>
+                    </a:ln>
+                  </pic:spPr>
+                </pic:pic>
+              </a:graphicData>
+            </a:graphic>
+            <wp14:sizeRelH relativeFrom="page">
+              <wp14:pctWidth>0</wp14:pctWidth>
+            </wp14:sizeRelH>
+            <wp14:sizeRelV relativeFrom="page">
+              <wp14:pctHeight>0</wp14:pctHeight>
+            </wp14:sizeRelV>
+          </wp:anchor>
+        </w:drawing>
+      </w:r>
+      <w:r>
+        <w:rPr>
+          <w:rFonts w:cstheme="minorHAnsi"/>
+          <w:b/>
+          <w:noProof/>
+          <w:u w:val="single"/>
+          <w:lang w:eastAsia="en-GB"/>
+        </w:rPr>
+        <w:drawing>
+          <wp:anchor distT="0" distB="0" distL="114300" distR="114300" simplePos="0" relativeHeight="251660288" behindDoc="1" locked="0" layoutInCell="1" allowOverlap="1" wp14:anchorId="47186F0A" wp14:editId="0F68ABE0">
+            <wp:simplePos x="0" y="0"/>
+            <wp:positionH relativeFrom="column">
+              <wp:posOffset>-7544</wp:posOffset>
+            </wp:positionH>
+            <wp:positionV relativeFrom="paragraph">
+              <wp:posOffset>131445</wp:posOffset>
+            </wp:positionV>
+            <wp:extent cx="2886710" cy="1403985"/>
+            <wp:effectExtent l="0" t="0" r="8890" b="5715"/>
+            <wp:wrapNone/>
+            <wp:docPr id="3" name="Picture 3" descr="C:\Users\Ethan\Google Drive\Uni Work\Y2 Software Projects\MiscTechStuff\Screenshot_20171129-122026.png"/>
+            <wp:cNvGraphicFramePr>
+              <a:graphicFrameLocks xmlns:a="http://schemas.openxmlformats.org/drawingml/2006/main" noChangeAspect="1"/>
+            </wp:cNvGraphicFramePr>
+            <a:graphic xmlns:a="http://schemas.openxmlformats.org/drawingml/2006/main">
+              <a:graphicData uri="http://schemas.openxmlformats.org/drawingml/2006/picture">
+                <pic:pic xmlns:pic="http://schemas.openxmlformats.org/drawingml/2006/picture">
+                  <pic:nvPicPr>
+                    <pic:cNvPr id="0" name="Picture 1" descr="C:\Users\Ethan\Google Drive\Uni Work\Y2 Software Projects\MiscTechStuff\Screenshot_20171129-122026.png"/>
+                    <pic:cNvPicPr>
+                      <a:picLocks noChangeAspect="1" noChangeArrowheads="1"/>
+                    </pic:cNvPicPr>
+                  </pic:nvPicPr>
+                  <pic:blipFill>
+                    <a:blip r:embed="rId8" cstate="print">
+                      <a:extLst>
+                        <a:ext uri="{28A0092B-C50C-407E-A947-70E740481C1C}">
+                          <a14:useLocalDpi xmlns:a14="http://schemas.microsoft.com/office/drawing/2010/main" val="0"/>
+                        </a:ext>
+                      </a:extLst>
+                    </a:blip>
+                    <a:srcRect/>
+                    <a:stretch>
+                      <a:fillRect/>
+                    </a:stretch>
+                  </pic:blipFill>
+                  <pic:spPr bwMode="auto">
+                    <a:xfrm>
+                      <a:off x="0" y="0"/>
+                      <a:ext cx="2886710" cy="1403985"/>
+                    </a:xfrm>
+                    <a:prstGeom prst="rect">
+                      <a:avLst/>
+                    </a:prstGeom>
+                    <a:noFill/>
+                    <a:ln>
+                      <a:noFill/>
+                    </a:ln>
+                  </pic:spPr>
+                </pic:pic>
+              </a:graphicData>
+            </a:graphic>
+            <wp14:sizeRelH relativeFrom="page">
+              <wp14:pctWidth>0</wp14:pctWidth>
+            </wp14:sizeRelH>
+            <wp14:sizeRelV relativeFrom="page">
+              <wp14:pctHeight>0</wp14:pctHeight>
+            </wp14:sizeRelV>
+          </wp:anchor>
+        </w:drawing>
+      </w:r>
+    </w:p>
+    <w:p>
+      <w:pPr>
+        <w:rPr>
+          <w:rFonts w:cstheme="minorHAnsi"/>
+          <w:b/>
+          <w:u w:val="single"/>
+        </w:rPr>
+      </w:pPr>
+    </w:p>
+    <w:p>
+      <w:pPr>
+        <w:rPr>
+          <w:rFonts w:cstheme="minorHAnsi"/>
+          <w:b/>
+          <w:u w:val="single"/>
+        </w:rPr>
+      </w:pPr>
+    </w:p>
+    <w:p>
+      <w:pPr>
+        <w:rPr>
+          <w:rFonts w:cstheme="minorHAnsi"/>
+          <w:b/>
+          <w:u w:val="single"/>
+        </w:rPr>
+      </w:pPr>
+    </w:p>
+    <w:p>
+      <w:pPr>
+        <w:rPr>
+          <w:rFonts w:cstheme="minorHAnsi"/>
+          <w:b/>
+          <w:u w:val="single"/>
+        </w:rPr>
+      </w:pPr>
+    </w:p>
+    <w:p>
+      <w:pPr>
+        <w:rPr>
+          <w:rFonts w:cstheme="minorHAnsi"/>
+          <w:b/>
+          <w:u w:val="single"/>
+        </w:rPr>
+      </w:pPr>
+    </w:p>
+    <w:p>
+      <w:pPr>
+        <w:rPr>
+          <w:rFonts w:cstheme="minorHAnsi"/>
+          <w:b/>
+          <w:u w:val="single"/>
+        </w:rPr>
+      </w:pPr>
+    </w:p>
+    <w:p>
+      <w:pPr>
+        <w:rPr>
+          <w:rFonts w:cstheme="minorHAnsi"/>
+          <w:b/>
+          <w:u w:val="single"/>
+        </w:rPr>
+      </w:pPr>
+    </w:p>
+    <w:p>
+      <w:pPr>
+        <w:rPr>
+          <w:rFonts w:cstheme="minorHAnsi"/>
+          <w:b/>
+          <w:u w:val="single"/>
+        </w:rPr>
+      </w:pPr>
+    </w:p>
+    <w:p>
+      <w:pPr>
+        <w:rPr>
+          <w:rFonts w:cstheme="minorHAnsi"/>
+          <w:b/>
+          <w:u w:val="single"/>
+        </w:rPr>
+      </w:pPr>
+      <w:r>
+        <w:rPr>
+          <w:rFonts w:asciiTheme="majorHAnsi" w:hAnsiTheme="majorHAnsi"/>
+          <w:sz w:val="18"/>
+          <w:szCs w:val="18"/>
+        </w:rPr>
+        <w:t xml:space="preserve">Vuforia </w:t>
+      </w:r>
+      <w:r>
+        <w:rPr>
+          <w:rFonts w:asciiTheme="majorHAnsi" w:hAnsiTheme="majorHAnsi"/>
+          <w:sz w:val="18"/>
+          <w:szCs w:val="18"/>
+        </w:rPr>
+        <w:t>AR objects prototype v1 deployed to android</w:t>
+      </w:r>
+      <w:r>
+        <w:rPr>
+          <w:rFonts w:asciiTheme="majorHAnsi" w:hAnsiTheme="majorHAnsi"/>
+          <w:sz w:val="18"/>
+          <w:szCs w:val="18"/>
+        </w:rPr>
+        <w:tab/>
+        <w:t xml:space="preserve">           </w:t>
+      </w:r>
+      <w:r>
+        <w:rPr>
+          <w:rFonts w:asciiTheme="majorHAnsi" w:hAnsiTheme="majorHAnsi"/>
+          <w:sz w:val="18"/>
+          <w:szCs w:val="18"/>
+        </w:rPr>
+        <w:t>Vu</w:t>
+      </w:r>
+      <w:r>
+        <w:rPr>
+          <w:rFonts w:asciiTheme="majorHAnsi" w:hAnsiTheme="majorHAnsi"/>
+          <w:sz w:val="18"/>
+          <w:szCs w:val="18"/>
+        </w:rPr>
+        <w:t>foria AR objects prototype v1 at range</w:t>
+      </w:r>
+    </w:p>
+    <w:p>
+      <w:pPr>
+        <w:rPr>
+          <w:rFonts w:cstheme="minorHAnsi"/>
+          <w:b/>
+          <w:u w:val="single"/>
+        </w:rPr>
+      </w:pPr>
+    </w:p>
+    <w:p>
+      <w:pPr>
+        <w:rPr>
+          <w:rFonts w:cstheme="minorHAnsi"/>
+          <w:b/>
+          <w:u w:val="single"/>
+        </w:rPr>
+      </w:pPr>
+      <w:r>
+        <w:rPr>
+          <w:rFonts w:cstheme="minorHAnsi"/>
+          <w:b/>
+          <w:u w:val="single"/>
+        </w:rPr>
+        <w:t>Thoughts going forwards</w:t>
+      </w:r>
+    </w:p>
+    <w:p>
+      <w:r>
+        <w:t xml:space="preserve">It seems due to the issues stated above, we should look more into marker-less tracking as opposed to, or in conjunction with this implementation for our project. </w:t>
+      </w:r>
+      <w:r>
+        <w:t>Markers are great for close up accuracy and moving small objects around, but fall back when trying to get a wide angled sho</w:t>
+      </w:r>
+      <w:r>
+        <w:t>t.</w:t>
+      </w:r>
+    </w:p>
+    <w:p>
+      <w:r>
+        <w:t>One possible avenue to research is having markers to initially place the object in the 3d space and then keeping the object anchored there rather than relying on always being able to see the marker.</w:t>
       </w:r>
       <w:bookmarkStart w:id="0" w:name="_GoBack"/>
       <w:bookmarkEnd w:id="0"/>

</xml_diff>